<commit_message>
[update] stageverslag + logboek
</commit_message>
<xml_diff>
--- a/stageverslag_2122_Vic_Rottiers.docx
+++ b/stageverslag_2122_Vic_Rottiers.docx
@@ -759,6 +759,13 @@
     </w:p>
     <w:sdt>
       <w:sdtPr>
+        <w:rPr>
+          <w:rFonts w:ascii="Helvetica" w:eastAsia="Helvetica" w:hAnsi="Helvetica" w:cs="Times New Roman"/>
+          <w:color w:val="auto"/>
+          <w:sz w:val="20"/>
+          <w:szCs w:val="22"/>
+          <w:lang w:val="nl-BE"/>
+        </w:rPr>
         <w:id w:val="-1214267028"/>
         <w:docPartObj>
           <w:docPartGallery w:val="Table of Contents"/>
@@ -767,14 +774,9 @@
       </w:sdtPr>
       <w:sdtEndPr>
         <w:rPr>
-          <w:rFonts w:ascii="Helvetica" w:eastAsia="Helvetica" w:hAnsi="Helvetica" w:cs="Times New Roman"/>
           <w:b/>
           <w:bCs/>
           <w:noProof/>
-          <w:color w:val="auto"/>
-          <w:sz w:val="20"/>
-          <w:szCs w:val="22"/>
-          <w:lang w:val="nl-BE"/>
         </w:rPr>
       </w:sdtEndPr>
       <w:sdtContent>
@@ -1116,316 +1118,844 @@
       <w:pPr>
         <w:pStyle w:val="Heading1"/>
         <w:rPr>
-          <w:lang w:val="en-GB" w:eastAsia="nl-BE"/>
+          <w:sz w:val="32"/>
+          <w:szCs w:val="32"/>
+          <w:lang w:eastAsia="nl-BE"/>
         </w:rPr>
       </w:pPr>
       <w:bookmarkStart w:id="0" w:name="_Toc99443165"/>
-      <w:proofErr w:type="spellStart"/>
-      <w:r>
-        <w:rPr>
-          <w:lang w:val="en-GB" w:eastAsia="nl-BE"/>
+      <w:r>
+        <w:rPr>
+          <w:sz w:val="32"/>
+          <w:szCs w:val="32"/>
+          <w:lang w:eastAsia="nl-BE"/>
         </w:rPr>
         <w:lastRenderedPageBreak/>
         <w:t>Voorwoord</w:t>
       </w:r>
       <w:bookmarkEnd w:id="0"/>
+    </w:p>
+    <w:p>
+      <w:pPr>
+        <w:rPr>
+          <w:rFonts w:eastAsia="Times New Roman"/>
+          <w:b/>
+          <w:bCs/>
+          <w:color w:val="000000"/>
+          <w:sz w:val="32"/>
+          <w:szCs w:val="32"/>
+          <w:lang w:eastAsia="nl-BE"/>
+        </w:rPr>
+      </w:pPr>
+      <w:r>
+        <w:rPr>
+          <w:sz w:val="22"/>
+          <w:szCs w:val="24"/>
+          <w:lang w:eastAsia="nl-BE"/>
+        </w:rPr>
+        <w:br w:type="page"/>
+      </w:r>
+    </w:p>
+    <w:p>
+      <w:pPr>
+        <w:pStyle w:val="Heading1"/>
+        <w:rPr>
+          <w:sz w:val="32"/>
+          <w:szCs w:val="32"/>
+          <w:lang w:eastAsia="nl-BE"/>
+        </w:rPr>
+      </w:pPr>
+      <w:bookmarkStart w:id="1" w:name="_Toc99443166"/>
+      <w:r>
+        <w:rPr>
+          <w:sz w:val="32"/>
+          <w:szCs w:val="32"/>
+          <w:lang w:eastAsia="nl-BE"/>
+        </w:rPr>
+        <w:lastRenderedPageBreak/>
+        <w:t>Flow</w:t>
+      </w:r>
+      <w:r>
+        <w:rPr>
+          <w:sz w:val="32"/>
+          <w:szCs w:val="32"/>
+          <w:lang w:eastAsia="nl-BE"/>
+        </w:rPr>
+        <w:t>F</w:t>
+      </w:r>
+      <w:r>
+        <w:rPr>
+          <w:sz w:val="32"/>
+          <w:szCs w:val="32"/>
+          <w:lang w:eastAsia="nl-BE"/>
+        </w:rPr>
+        <w:t>actor</w:t>
+      </w:r>
+      <w:bookmarkEnd w:id="1"/>
+    </w:p>
+    <w:p>
+      <w:pPr>
+        <w:rPr>
+          <w:sz w:val="22"/>
+          <w:szCs w:val="24"/>
+          <w:lang w:eastAsia="nl-BE"/>
+        </w:rPr>
+      </w:pPr>
+    </w:p>
+    <w:p>
+      <w:pPr>
+        <w:rPr>
+          <w:sz w:val="22"/>
+          <w:szCs w:val="24"/>
+          <w:lang w:eastAsia="nl-BE"/>
+        </w:rPr>
+      </w:pPr>
+      <w:r>
+        <w:rPr>
+          <w:sz w:val="22"/>
+          <w:szCs w:val="24"/>
+          <w:lang w:eastAsia="nl-BE"/>
+        </w:rPr>
+        <w:t xml:space="preserve">FlowFactor is een consultancy bedrijf, met de focus op </w:t>
+      </w:r>
+      <w:proofErr w:type="spellStart"/>
+      <w:r>
+        <w:rPr>
+          <w:sz w:val="22"/>
+          <w:szCs w:val="24"/>
+          <w:lang w:eastAsia="nl-BE"/>
+        </w:rPr>
+        <w:t>Devops</w:t>
+      </w:r>
+      <w:proofErr w:type="spellEnd"/>
+      <w:r>
+        <w:rPr>
+          <w:sz w:val="22"/>
+          <w:szCs w:val="24"/>
+          <w:lang w:eastAsia="nl-BE"/>
+        </w:rPr>
+        <w:t xml:space="preserve">. Het operations luik bij </w:t>
+      </w:r>
+      <w:proofErr w:type="spellStart"/>
+      <w:r>
+        <w:rPr>
+          <w:sz w:val="22"/>
+          <w:szCs w:val="24"/>
+          <w:lang w:eastAsia="nl-BE"/>
+        </w:rPr>
+        <w:t>Devops</w:t>
+      </w:r>
+      <w:proofErr w:type="spellEnd"/>
+      <w:r>
+        <w:rPr>
+          <w:sz w:val="22"/>
+          <w:szCs w:val="24"/>
+          <w:lang w:eastAsia="nl-BE"/>
+        </w:rPr>
+        <w:t xml:space="preserve"> is tevens even belangrijk als de </w:t>
+      </w:r>
+      <w:proofErr w:type="spellStart"/>
+      <w:r>
+        <w:rPr>
+          <w:sz w:val="22"/>
+          <w:szCs w:val="24"/>
+          <w:lang w:eastAsia="nl-BE"/>
+        </w:rPr>
+        <w:t>developer</w:t>
+      </w:r>
+      <w:proofErr w:type="spellEnd"/>
+      <w:r>
+        <w:rPr>
+          <w:sz w:val="22"/>
+          <w:szCs w:val="24"/>
+          <w:lang w:eastAsia="nl-BE"/>
+        </w:rPr>
+        <w:t xml:space="preserve"> kant, vandaar dat het belangrijk is om bij softwareontwikkelingsprojecten de nodige expertise rond operations beschikbaar te hebben. FlowFactor stuurt consultants uit naar deze softwarebedrijven om te helpen bij de opzet van de nodige infrastructuur. </w:t>
+      </w:r>
+      <w:r>
+        <w:rPr>
+          <w:sz w:val="22"/>
+          <w:szCs w:val="24"/>
+          <w:lang w:eastAsia="nl-BE"/>
+        </w:rPr>
+        <w:t xml:space="preserve">Ook staan ze in voor het onderhoud en de </w:t>
+      </w:r>
+      <w:proofErr w:type="spellStart"/>
+      <w:r>
+        <w:rPr>
+          <w:sz w:val="22"/>
+          <w:szCs w:val="24"/>
+          <w:lang w:eastAsia="nl-BE"/>
+        </w:rPr>
+        <w:t>upkeep</w:t>
+      </w:r>
+      <w:proofErr w:type="spellEnd"/>
+      <w:r>
+        <w:rPr>
+          <w:sz w:val="22"/>
+          <w:szCs w:val="24"/>
+          <w:lang w:eastAsia="nl-BE"/>
+        </w:rPr>
+        <w:t xml:space="preserve"> van de infrastructuur. </w:t>
+      </w:r>
+      <w:r>
+        <w:rPr>
+          <w:sz w:val="22"/>
+          <w:szCs w:val="24"/>
+          <w:lang w:eastAsia="nl-BE"/>
+        </w:rPr>
+        <w:t>B</w:t>
+      </w:r>
+      <w:r>
+        <w:rPr>
+          <w:sz w:val="22"/>
+          <w:szCs w:val="24"/>
+          <w:lang w:eastAsia="nl-BE"/>
+        </w:rPr>
+        <w:t xml:space="preserve">innen FlowFactor </w:t>
+      </w:r>
+      <w:r>
+        <w:rPr>
+          <w:sz w:val="22"/>
+          <w:szCs w:val="24"/>
+          <w:lang w:eastAsia="nl-BE"/>
+        </w:rPr>
+        <w:t xml:space="preserve">doet men ook </w:t>
+      </w:r>
+      <w:r>
+        <w:rPr>
+          <w:sz w:val="22"/>
+          <w:szCs w:val="24"/>
+          <w:lang w:eastAsia="nl-BE"/>
+        </w:rPr>
+        <w:t xml:space="preserve">veel aan onderzoek naar nieuwe technologieën, dit doet men zodat er altijd kan gewerkt worden met de nieuwste bruikbare technologieën die de workflow en/of customer </w:t>
+      </w:r>
+      <w:proofErr w:type="spellStart"/>
+      <w:r>
+        <w:rPr>
+          <w:sz w:val="22"/>
+          <w:szCs w:val="24"/>
+          <w:lang w:eastAsia="nl-BE"/>
+        </w:rPr>
+        <w:t>experience</w:t>
+      </w:r>
+      <w:proofErr w:type="spellEnd"/>
+      <w:r>
+        <w:rPr>
+          <w:sz w:val="22"/>
+          <w:szCs w:val="24"/>
+          <w:lang w:eastAsia="nl-BE"/>
+        </w:rPr>
+        <w:t xml:space="preserve"> verbeteren. Dit laatste is vooral de taak waar ik me bij aansluit. Ik sta samen met mijn mede-stagairs in voor het onderzoek. Elke </w:t>
+      </w:r>
+      <w:proofErr w:type="spellStart"/>
+      <w:r>
+        <w:rPr>
+          <w:sz w:val="22"/>
+          <w:szCs w:val="24"/>
+          <w:lang w:eastAsia="nl-BE"/>
+        </w:rPr>
+        <w:t>stagair</w:t>
+      </w:r>
+      <w:proofErr w:type="spellEnd"/>
+      <w:r>
+        <w:rPr>
+          <w:sz w:val="22"/>
+          <w:szCs w:val="24"/>
+          <w:lang w:eastAsia="nl-BE"/>
+        </w:rPr>
+        <w:t xml:space="preserve"> krijgt een aparte onderzoeksvraag met criteria, waarna we elk aan de slag gaan om deze vragen te beantwoorden. </w:t>
+      </w:r>
+      <w:r>
+        <w:rPr>
+          <w:sz w:val="22"/>
+          <w:szCs w:val="24"/>
+          <w:lang w:eastAsia="nl-BE"/>
+        </w:rPr>
+        <w:t xml:space="preserve">Als er vragen zijn of we zitten vast op enkele problemen kunnen we hiervoor uiteraard terecht bij onze stagementor, of bij een van de andere collega’s! Omdat FlowFactor met zeer veel verschillende technologieën werkt, heeft elke medewerker een andere </w:t>
+      </w:r>
+      <w:proofErr w:type="spellStart"/>
+      <w:r>
+        <w:rPr>
+          <w:sz w:val="22"/>
+          <w:szCs w:val="24"/>
+          <w:lang w:eastAsia="nl-BE"/>
+        </w:rPr>
+        <w:t>skillset</w:t>
+      </w:r>
+      <w:proofErr w:type="spellEnd"/>
+      <w:r>
+        <w:rPr>
+          <w:sz w:val="22"/>
+          <w:szCs w:val="24"/>
+          <w:lang w:eastAsia="nl-BE"/>
+        </w:rPr>
+        <w:t xml:space="preserve">. Dit </w:t>
+      </w:r>
+      <w:r>
+        <w:rPr>
+          <w:sz w:val="22"/>
+          <w:szCs w:val="24"/>
+          <w:lang w:eastAsia="nl-BE"/>
+        </w:rPr>
+        <w:t>betekent</w:t>
+      </w:r>
+      <w:r>
+        <w:rPr>
+          <w:sz w:val="22"/>
+          <w:szCs w:val="24"/>
+          <w:lang w:eastAsia="nl-BE"/>
+        </w:rPr>
+        <w:t xml:space="preserve"> dat als je met een vraag zit, je deze soms beter stelt aan een collega met meer ervaring en kennis van d</w:t>
+      </w:r>
+      <w:r>
+        <w:rPr>
+          <w:sz w:val="22"/>
+          <w:szCs w:val="24"/>
+          <w:lang w:eastAsia="nl-BE"/>
+        </w:rPr>
+        <w:t xml:space="preserve">ie specifieke </w:t>
+      </w:r>
+      <w:r>
+        <w:rPr>
+          <w:sz w:val="22"/>
+          <w:szCs w:val="24"/>
+          <w:lang w:eastAsia="nl-BE"/>
+        </w:rPr>
+        <w:t>technologie, als aan je stagementor</w:t>
+      </w:r>
+      <w:r>
+        <w:rPr>
+          <w:sz w:val="22"/>
+          <w:szCs w:val="24"/>
+          <w:lang w:eastAsia="nl-BE"/>
+        </w:rPr>
+        <w:t xml:space="preserve">. Op deze manier leer je samenwerken met verschillende collega’s op de job, iets wat ik persoonlijk zeer leerrijk vond. </w:t>
+      </w:r>
+    </w:p>
+    <w:p>
+      <w:pPr>
+        <w:rPr>
+          <w:sz w:val="22"/>
+          <w:szCs w:val="24"/>
+          <w:lang w:eastAsia="nl-BE"/>
+        </w:rPr>
+      </w:pPr>
+    </w:p>
+    <w:p>
+      <w:pPr>
+        <w:rPr>
+          <w:rFonts w:eastAsia="Times New Roman"/>
+          <w:b/>
+          <w:bCs/>
+          <w:color w:val="000000"/>
+          <w:sz w:val="32"/>
+          <w:szCs w:val="32"/>
+          <w:lang w:eastAsia="nl-BE"/>
+        </w:rPr>
+      </w:pPr>
+      <w:r>
+        <w:rPr>
+          <w:sz w:val="22"/>
+          <w:szCs w:val="24"/>
+          <w:lang w:eastAsia="nl-BE"/>
+        </w:rPr>
+        <w:br w:type="page"/>
+      </w:r>
+    </w:p>
+    <w:p>
+      <w:pPr>
+        <w:pStyle w:val="Heading1"/>
+        <w:rPr>
+          <w:sz w:val="32"/>
+          <w:szCs w:val="32"/>
+          <w:lang w:eastAsia="nl-BE"/>
+        </w:rPr>
+      </w:pPr>
+      <w:bookmarkStart w:id="2" w:name="_Toc99443167"/>
+      <w:r>
+        <w:rPr>
+          <w:sz w:val="32"/>
+          <w:szCs w:val="32"/>
+          <w:lang w:eastAsia="nl-BE"/>
+        </w:rPr>
+        <w:lastRenderedPageBreak/>
+        <w:t>Opdrachten</w:t>
+      </w:r>
+      <w:bookmarkEnd w:id="2"/>
+    </w:p>
+    <w:p>
+      <w:pPr>
+        <w:rPr>
+          <w:sz w:val="22"/>
+          <w:szCs w:val="24"/>
+          <w:lang w:eastAsia="nl-BE"/>
+        </w:rPr>
+      </w:pPr>
+    </w:p>
+    <w:p>
+      <w:pPr>
+        <w:rPr>
+          <w:sz w:val="22"/>
+          <w:szCs w:val="24"/>
+          <w:lang w:eastAsia="nl-BE"/>
+        </w:rPr>
+      </w:pPr>
+    </w:p>
+    <w:p>
+      <w:pPr>
+        <w:rPr>
+          <w:sz w:val="22"/>
+          <w:szCs w:val="24"/>
+          <w:lang w:eastAsia="nl-BE"/>
+        </w:rPr>
+      </w:pPr>
+      <w:r>
+        <w:rPr>
+          <w:sz w:val="22"/>
+          <w:szCs w:val="24"/>
+          <w:lang w:eastAsia="nl-BE"/>
+        </w:rPr>
+        <w:t xml:space="preserve">De te verwerken opdrachten die ik bij </w:t>
+      </w:r>
+      <w:proofErr w:type="spellStart"/>
+      <w:r>
+        <w:rPr>
+          <w:sz w:val="22"/>
+          <w:szCs w:val="24"/>
+          <w:lang w:eastAsia="nl-BE"/>
+        </w:rPr>
+        <w:t>Flowfactor</w:t>
+      </w:r>
+      <w:proofErr w:type="spellEnd"/>
+      <w:r>
+        <w:rPr>
+          <w:sz w:val="22"/>
+          <w:szCs w:val="24"/>
+          <w:lang w:eastAsia="nl-BE"/>
+        </w:rPr>
+        <w:t xml:space="preserve"> heb voltooid komen samen in een groot geheel. Omdat de reden vooral voor onderzoek is, voer ik tijdens mijn opdrachten altijd kleine experimenten uit. Ik had dus één grote overkoepelende opdracht, die verder was opgesplitst in deeltaken en opdrachtjes.</w:t>
+      </w:r>
+    </w:p>
+    <w:p>
+      <w:pPr>
+        <w:rPr>
+          <w:sz w:val="22"/>
+          <w:szCs w:val="24"/>
+          <w:lang w:eastAsia="nl-BE"/>
+        </w:rPr>
+      </w:pPr>
+    </w:p>
+    <w:p>
+      <w:pPr>
+        <w:pStyle w:val="Heading2"/>
+        <w:rPr>
+          <w:sz w:val="28"/>
+          <w:szCs w:val="28"/>
+          <w:lang w:eastAsia="nl-BE"/>
+        </w:rPr>
+      </w:pPr>
+      <w:r>
+        <w:rPr>
+          <w:sz w:val="28"/>
+          <w:szCs w:val="28"/>
+          <w:lang w:eastAsia="nl-BE"/>
+        </w:rPr>
+        <w:t>De hoofdopdracht</w:t>
+      </w:r>
+      <w:r>
+        <w:rPr>
+          <w:sz w:val="28"/>
+          <w:szCs w:val="28"/>
+          <w:lang w:eastAsia="nl-BE"/>
+        </w:rPr>
+        <w:t xml:space="preserve">: Google </w:t>
+      </w:r>
+      <w:proofErr w:type="spellStart"/>
+      <w:r>
+        <w:rPr>
+          <w:sz w:val="28"/>
+          <w:szCs w:val="28"/>
+          <w:lang w:eastAsia="nl-BE"/>
+        </w:rPr>
+        <w:t>Anthos</w:t>
+      </w:r>
       <w:proofErr w:type="spellEnd"/>
     </w:p>
     <w:p>
       <w:pPr>
         <w:rPr>
+          <w:sz w:val="22"/>
+          <w:szCs w:val="24"/>
+          <w:lang w:eastAsia="nl-BE"/>
+        </w:rPr>
+      </w:pPr>
+    </w:p>
+    <w:p>
+      <w:pPr>
+        <w:rPr>
+          <w:sz w:val="22"/>
+          <w:szCs w:val="24"/>
+          <w:lang w:eastAsia="nl-BE"/>
+        </w:rPr>
+      </w:pPr>
+      <w:r>
+        <w:rPr>
+          <w:sz w:val="22"/>
+          <w:szCs w:val="24"/>
+          <w:lang w:eastAsia="nl-BE"/>
+        </w:rPr>
+        <w:t xml:space="preserve">Mijn hoofdopdracht ging over een Google Cloud product, namelijk Google </w:t>
+      </w:r>
+      <w:proofErr w:type="spellStart"/>
+      <w:r>
+        <w:rPr>
+          <w:sz w:val="22"/>
+          <w:szCs w:val="24"/>
+          <w:lang w:eastAsia="nl-BE"/>
+        </w:rPr>
+        <w:t>Anthos</w:t>
+      </w:r>
+      <w:proofErr w:type="spellEnd"/>
+      <w:r>
+        <w:rPr>
+          <w:sz w:val="22"/>
+          <w:szCs w:val="24"/>
+          <w:lang w:eastAsia="nl-BE"/>
+        </w:rPr>
+        <w:t xml:space="preserve">. </w:t>
+      </w:r>
+      <w:r>
+        <w:rPr>
+          <w:sz w:val="22"/>
+          <w:szCs w:val="24"/>
+          <w:lang w:eastAsia="nl-BE"/>
+        </w:rPr>
+        <w:t xml:space="preserve">Ik had als taak hierover alles wat mogelijk is te researchen, waarna ik met deze verworven kennis aan de slag ging om de verschillende functionaliteiten van </w:t>
+      </w:r>
+      <w:proofErr w:type="spellStart"/>
+      <w:r>
+        <w:rPr>
+          <w:sz w:val="22"/>
+          <w:szCs w:val="24"/>
+          <w:lang w:eastAsia="nl-BE"/>
+        </w:rPr>
+        <w:t>Anthos</w:t>
+      </w:r>
+      <w:proofErr w:type="spellEnd"/>
+      <w:r>
+        <w:rPr>
+          <w:sz w:val="22"/>
+          <w:szCs w:val="24"/>
+          <w:lang w:eastAsia="nl-BE"/>
+        </w:rPr>
+        <w:t xml:space="preserve"> uit te testen. </w:t>
+      </w:r>
+    </w:p>
+    <w:p>
+      <w:pPr>
+        <w:rPr>
+          <w:sz w:val="22"/>
+          <w:szCs w:val="24"/>
+          <w:lang w:eastAsia="nl-BE"/>
+        </w:rPr>
+      </w:pPr>
+    </w:p>
+    <w:p>
+      <w:pPr>
+        <w:rPr>
+          <w:sz w:val="22"/>
+          <w:szCs w:val="24"/>
+          <w:lang w:eastAsia="nl-BE"/>
+        </w:rPr>
+      </w:pPr>
+      <w:proofErr w:type="spellStart"/>
+      <w:r>
+        <w:rPr>
+          <w:sz w:val="22"/>
+          <w:szCs w:val="24"/>
+          <w:lang w:eastAsia="nl-BE"/>
+        </w:rPr>
+        <w:t>Anthos</w:t>
+      </w:r>
+      <w:proofErr w:type="spellEnd"/>
+      <w:r>
+        <w:rPr>
+          <w:sz w:val="22"/>
+          <w:szCs w:val="24"/>
+          <w:lang w:eastAsia="nl-BE"/>
+        </w:rPr>
+        <w:t xml:space="preserve"> is een Cloud service van Google, met als doel het managen van verschillende infrastructuur- en applicatie-omgevingen te vergemakkelijken. </w:t>
+      </w:r>
+      <w:proofErr w:type="spellStart"/>
+      <w:r>
+        <w:rPr>
+          <w:sz w:val="22"/>
+          <w:szCs w:val="24"/>
+          <w:lang w:eastAsia="nl-BE"/>
+        </w:rPr>
+        <w:t>Anthos</w:t>
+      </w:r>
+      <w:proofErr w:type="spellEnd"/>
+      <w:r>
+        <w:rPr>
+          <w:sz w:val="22"/>
+          <w:szCs w:val="24"/>
+          <w:lang w:eastAsia="nl-BE"/>
+        </w:rPr>
+        <w:t xml:space="preserve"> werkt op on-</w:t>
+      </w:r>
+      <w:proofErr w:type="spellStart"/>
+      <w:r>
+        <w:rPr>
+          <w:sz w:val="22"/>
+          <w:szCs w:val="24"/>
+          <w:lang w:eastAsia="nl-BE"/>
+        </w:rPr>
+        <w:t>premise</w:t>
+      </w:r>
+      <w:proofErr w:type="spellEnd"/>
+      <w:r>
+        <w:rPr>
+          <w:sz w:val="22"/>
+          <w:szCs w:val="24"/>
+          <w:lang w:eastAsia="nl-BE"/>
+        </w:rPr>
+        <w:t xml:space="preserve">, </w:t>
+      </w:r>
+      <w:proofErr w:type="spellStart"/>
+      <w:r>
+        <w:rPr>
+          <w:sz w:val="22"/>
+          <w:szCs w:val="24"/>
+          <w:lang w:eastAsia="nl-BE"/>
+        </w:rPr>
+        <w:t>edge</w:t>
+      </w:r>
+      <w:proofErr w:type="spellEnd"/>
+      <w:r>
+        <w:rPr>
+          <w:sz w:val="22"/>
+          <w:szCs w:val="24"/>
+          <w:lang w:eastAsia="nl-BE"/>
+        </w:rPr>
+        <w:t xml:space="preserve">, en verscheidene public </w:t>
+      </w:r>
+      <w:proofErr w:type="spellStart"/>
+      <w:r>
+        <w:rPr>
+          <w:sz w:val="22"/>
+          <w:szCs w:val="24"/>
+          <w:lang w:eastAsia="nl-BE"/>
+        </w:rPr>
+        <w:t>cloud</w:t>
+      </w:r>
+      <w:proofErr w:type="spellEnd"/>
+      <w:r>
+        <w:rPr>
+          <w:sz w:val="22"/>
+          <w:szCs w:val="24"/>
+          <w:lang w:eastAsia="nl-BE"/>
+        </w:rPr>
+        <w:t xml:space="preserve"> platformen, en gaat ervoor zorgen dat beheerders een centrale plaats hebben bij het onderhouden van verschillende infrastructuuromgevingen. </w:t>
+      </w:r>
+      <w:r>
+        <w:rPr>
+          <w:sz w:val="22"/>
+          <w:szCs w:val="24"/>
+          <w:lang w:eastAsia="nl-BE"/>
+        </w:rPr>
+        <w:t xml:space="preserve">Men legt vooral de focus bij het onderhouden en managen van </w:t>
+      </w:r>
+      <w:proofErr w:type="spellStart"/>
+      <w:r>
+        <w:rPr>
+          <w:sz w:val="22"/>
+          <w:szCs w:val="24"/>
+          <w:lang w:eastAsia="nl-BE"/>
+        </w:rPr>
+        <w:t>Kubernetes</w:t>
+      </w:r>
+      <w:proofErr w:type="spellEnd"/>
+      <w:r>
+        <w:rPr>
+          <w:sz w:val="22"/>
+          <w:szCs w:val="24"/>
+          <w:lang w:eastAsia="nl-BE"/>
+        </w:rPr>
+        <w:t xml:space="preserve"> Clusters </w:t>
+      </w:r>
+      <w:r>
+        <w:rPr>
+          <w:rStyle w:val="FootnoteReference"/>
+          <w:sz w:val="22"/>
+          <w:szCs w:val="24"/>
+          <w:lang w:eastAsia="nl-BE"/>
+        </w:rPr>
+        <w:footnoteReference w:id="1"/>
+      </w:r>
+      <w:r>
+        <w:rPr>
+          <w:sz w:val="22"/>
+          <w:szCs w:val="24"/>
+          <w:lang w:eastAsia="nl-BE"/>
+        </w:rPr>
+        <w:t xml:space="preserve">over verschillende public </w:t>
+      </w:r>
+      <w:proofErr w:type="spellStart"/>
+      <w:r>
+        <w:rPr>
+          <w:sz w:val="22"/>
+          <w:szCs w:val="24"/>
+          <w:lang w:eastAsia="nl-BE"/>
+        </w:rPr>
+        <w:t>cloud</w:t>
+      </w:r>
+      <w:proofErr w:type="spellEnd"/>
+      <w:r>
+        <w:rPr>
+          <w:sz w:val="22"/>
+          <w:szCs w:val="24"/>
+          <w:lang w:eastAsia="nl-BE"/>
+        </w:rPr>
+        <w:t xml:space="preserve"> omgevingen heen</w:t>
+      </w:r>
+      <w:r>
+        <w:rPr>
+          <w:sz w:val="22"/>
+          <w:szCs w:val="24"/>
+          <w:lang w:eastAsia="nl-BE"/>
+        </w:rPr>
+        <w:t>.</w:t>
+      </w:r>
+      <w:r>
+        <w:rPr>
+          <w:sz w:val="22"/>
+          <w:szCs w:val="24"/>
+          <w:lang w:eastAsia="nl-BE"/>
+        </w:rPr>
+        <w:t xml:space="preserve"> Omdat elk </w:t>
+      </w:r>
+      <w:r>
+        <w:rPr>
+          <w:sz w:val="22"/>
+          <w:szCs w:val="24"/>
+          <w:lang w:eastAsia="nl-BE"/>
+        </w:rPr>
+        <w:t>Public</w:t>
+      </w:r>
+      <w:r>
+        <w:rPr>
+          <w:sz w:val="22"/>
+          <w:szCs w:val="24"/>
+          <w:lang w:eastAsia="nl-BE"/>
+        </w:rPr>
+        <w:t xml:space="preserve"> Cloud </w:t>
+      </w:r>
+      <w:r>
+        <w:rPr>
+          <w:sz w:val="22"/>
+          <w:szCs w:val="24"/>
+          <w:lang w:eastAsia="nl-BE"/>
+        </w:rPr>
+        <w:t xml:space="preserve">(AWS, </w:t>
+      </w:r>
+      <w:proofErr w:type="spellStart"/>
+      <w:r>
+        <w:rPr>
+          <w:sz w:val="22"/>
+          <w:szCs w:val="24"/>
+          <w:lang w:eastAsia="nl-BE"/>
+        </w:rPr>
+        <w:t>Azure</w:t>
+      </w:r>
+      <w:proofErr w:type="spellEnd"/>
+      <w:r>
+        <w:rPr>
+          <w:sz w:val="22"/>
+          <w:szCs w:val="24"/>
+          <w:lang w:eastAsia="nl-BE"/>
+        </w:rPr>
+        <w:t xml:space="preserve">, …) </w:t>
+      </w:r>
+      <w:r>
+        <w:rPr>
+          <w:sz w:val="22"/>
+          <w:szCs w:val="24"/>
+          <w:lang w:eastAsia="nl-BE"/>
+        </w:rPr>
+        <w:t xml:space="preserve">platform vaak een eigen ‘Engine’ heeft waarop deze clusters draaien, is het interessant dat </w:t>
+      </w:r>
+      <w:proofErr w:type="spellStart"/>
+      <w:r>
+        <w:rPr>
+          <w:sz w:val="22"/>
+          <w:szCs w:val="24"/>
+          <w:lang w:eastAsia="nl-BE"/>
+        </w:rPr>
+        <w:t>Anthos</w:t>
+      </w:r>
+      <w:proofErr w:type="spellEnd"/>
+      <w:r>
+        <w:rPr>
+          <w:sz w:val="22"/>
+          <w:szCs w:val="24"/>
+          <w:lang w:eastAsia="nl-BE"/>
+        </w:rPr>
+        <w:t xml:space="preserve"> deze allemaal samenbrengt in een gemeenschappelijke Control </w:t>
+      </w:r>
+      <w:proofErr w:type="spellStart"/>
+      <w:r>
+        <w:rPr>
+          <w:sz w:val="22"/>
+          <w:szCs w:val="24"/>
+          <w:lang w:eastAsia="nl-BE"/>
+        </w:rPr>
+        <w:t>plane</w:t>
+      </w:r>
+      <w:proofErr w:type="spellEnd"/>
+      <w:r>
+        <w:rPr>
+          <w:rStyle w:val="FootnoteReference"/>
+          <w:sz w:val="22"/>
+          <w:szCs w:val="24"/>
+          <w:lang w:eastAsia="nl-BE"/>
+        </w:rPr>
+        <w:footnoteReference w:id="2"/>
+      </w:r>
+      <w:r>
+        <w:rPr>
+          <w:sz w:val="22"/>
+          <w:szCs w:val="24"/>
+          <w:lang w:eastAsia="nl-BE"/>
+        </w:rPr>
+        <w:t>.</w:t>
+      </w:r>
+      <w:r>
+        <w:rPr>
+          <w:sz w:val="22"/>
+          <w:szCs w:val="24"/>
+          <w:lang w:eastAsia="nl-BE"/>
+        </w:rPr>
+        <w:t xml:space="preserve"> </w:t>
+      </w:r>
+    </w:p>
+    <w:p>
+      <w:pPr>
+        <w:rPr>
           <w:rFonts w:eastAsia="Times New Roman"/>
           <w:b/>
           <w:bCs/>
           <w:color w:val="000000"/>
-          <w:sz w:val="28"/>
-          <w:szCs w:val="28"/>
-          <w:lang w:val="en-GB" w:eastAsia="nl-BE"/>
+          <w:sz w:val="32"/>
+          <w:szCs w:val="32"/>
+          <w:lang w:eastAsia="nl-BE"/>
         </w:rPr>
       </w:pPr>
       <w:r>
         <w:rPr>
-          <w:lang w:val="en-GB" w:eastAsia="nl-BE"/>
-        </w:rPr>
-        <w:br w:type="page"/>
-      </w:r>
-    </w:p>
-    <w:p>
-      <w:pPr>
-        <w:pStyle w:val="Heading1"/>
-        <w:rPr>
-          <w:lang w:val="en-GB" w:eastAsia="nl-BE"/>
-        </w:rPr>
-      </w:pPr>
-      <w:bookmarkStart w:id="1" w:name="_Toc99443166"/>
-      <w:r>
-        <w:rPr>
-          <w:lang w:val="en-GB" w:eastAsia="nl-BE"/>
-        </w:rPr>
-        <w:lastRenderedPageBreak/>
-        <w:t>Flow</w:t>
-      </w:r>
-      <w:r>
-        <w:rPr>
-          <w:lang w:val="en-GB" w:eastAsia="nl-BE"/>
-        </w:rPr>
-        <w:t>F</w:t>
-      </w:r>
-      <w:r>
-        <w:rPr>
-          <w:lang w:val="en-GB" w:eastAsia="nl-BE"/>
-        </w:rPr>
-        <w:t>actor</w:t>
-      </w:r>
-      <w:bookmarkEnd w:id="1"/>
-    </w:p>
-    <w:p>
-      <w:pPr>
-        <w:rPr>
-          <w:lang w:val="en-GB" w:eastAsia="nl-BE"/>
-        </w:rPr>
-      </w:pPr>
-    </w:p>
-    <w:p>
-      <w:pPr>
-        <w:rPr>
-          <w:lang w:eastAsia="nl-BE"/>
-        </w:rPr>
-      </w:pPr>
-      <w:r>
-        <w:rPr>
-          <w:lang w:eastAsia="nl-BE"/>
-        </w:rPr>
-        <w:t>FlowFactor is een consultancy bedrijf</w:t>
-      </w:r>
-      <w:r>
-        <w:rPr>
-          <w:lang w:eastAsia="nl-BE"/>
-        </w:rPr>
-        <w:t xml:space="preserve">, met de focus op </w:t>
-      </w:r>
-      <w:proofErr w:type="spellStart"/>
-      <w:r>
-        <w:rPr>
-          <w:lang w:eastAsia="nl-BE"/>
-        </w:rPr>
-        <w:t>Devops</w:t>
-      </w:r>
-      <w:proofErr w:type="spellEnd"/>
-      <w:r>
-        <w:rPr>
-          <w:lang w:eastAsia="nl-BE"/>
-        </w:rPr>
-        <w:t xml:space="preserve">. Het operations luik bij </w:t>
-      </w:r>
-      <w:proofErr w:type="spellStart"/>
-      <w:r>
-        <w:rPr>
-          <w:lang w:eastAsia="nl-BE"/>
-        </w:rPr>
-        <w:t>Devops</w:t>
-      </w:r>
-      <w:proofErr w:type="spellEnd"/>
-      <w:r>
-        <w:rPr>
-          <w:lang w:eastAsia="nl-BE"/>
-        </w:rPr>
-        <w:t xml:space="preserve"> is tevens even belangrijk als de </w:t>
-      </w:r>
-      <w:proofErr w:type="spellStart"/>
-      <w:r>
-        <w:rPr>
-          <w:lang w:eastAsia="nl-BE"/>
-        </w:rPr>
-        <w:t>developer</w:t>
-      </w:r>
-      <w:proofErr w:type="spellEnd"/>
-      <w:r>
-        <w:rPr>
-          <w:lang w:eastAsia="nl-BE"/>
-        </w:rPr>
-        <w:t xml:space="preserve"> kant, vandaar dat het belangrijk is om bij softwareontwikkelingsprojecten de nodige expertise rond operations beschikbaar te hebben. FlowFactor stuurt consultants uit naar deze softwarebedrijven om te helpen bij de opzet van de nodige infrastructuur. </w:t>
-      </w:r>
-      <w:r>
-        <w:rPr>
-          <w:lang w:eastAsia="nl-BE"/>
-        </w:rPr>
-        <w:t xml:space="preserve">Ook staan ze in voor het onderhoud en de </w:t>
-      </w:r>
-      <w:proofErr w:type="spellStart"/>
-      <w:r>
-        <w:rPr>
-          <w:lang w:eastAsia="nl-BE"/>
-        </w:rPr>
-        <w:t>upkeep</w:t>
-      </w:r>
-      <w:proofErr w:type="spellEnd"/>
-      <w:r>
-        <w:rPr>
-          <w:lang w:eastAsia="nl-BE"/>
-        </w:rPr>
-        <w:t xml:space="preserve"> van de infrastructuur. </w:t>
-      </w:r>
-      <w:r>
-        <w:rPr>
-          <w:lang w:eastAsia="nl-BE"/>
-        </w:rPr>
-        <w:t>B</w:t>
-      </w:r>
-      <w:r>
-        <w:rPr>
-          <w:lang w:eastAsia="nl-BE"/>
-        </w:rPr>
-        <w:t xml:space="preserve">innen FlowFactor </w:t>
-      </w:r>
-      <w:r>
-        <w:rPr>
-          <w:lang w:eastAsia="nl-BE"/>
-        </w:rPr>
-        <w:t xml:space="preserve">doet men ook </w:t>
-      </w:r>
-      <w:r>
-        <w:rPr>
-          <w:lang w:eastAsia="nl-BE"/>
-        </w:rPr>
-        <w:t xml:space="preserve">veel aan onderzoek naar nieuwe technologieën, dit doet men zodat er altijd kan gewerkt worden met de nieuwste bruikbare technologieën die de workflow en/of customer </w:t>
-      </w:r>
-      <w:proofErr w:type="spellStart"/>
-      <w:r>
-        <w:rPr>
-          <w:lang w:eastAsia="nl-BE"/>
-        </w:rPr>
-        <w:t>experience</w:t>
-      </w:r>
-      <w:proofErr w:type="spellEnd"/>
-      <w:r>
-        <w:rPr>
-          <w:lang w:eastAsia="nl-BE"/>
-        </w:rPr>
-        <w:t xml:space="preserve"> verbeteren. Dit laatste is vooral de taak waar ik me bij aansluit. Ik sta samen met mijn mede-stagairs in voor het onderzoek. Elke </w:t>
-      </w:r>
-      <w:proofErr w:type="spellStart"/>
-      <w:r>
-        <w:rPr>
-          <w:lang w:eastAsia="nl-BE"/>
-        </w:rPr>
-        <w:t>stagair</w:t>
-      </w:r>
-      <w:proofErr w:type="spellEnd"/>
-      <w:r>
-        <w:rPr>
-          <w:lang w:eastAsia="nl-BE"/>
-        </w:rPr>
-        <w:t xml:space="preserve"> krijgt een aparte onderzoeksvraag met criteria, waarna we elk aan de slag gaan om deze vragen te beantwoorden. </w:t>
-      </w:r>
-      <w:r>
-        <w:rPr>
-          <w:lang w:eastAsia="nl-BE"/>
-        </w:rPr>
-        <w:t xml:space="preserve">Als er vragen zijn of we zitten vast op enkele problemen kunnen we hiervoor uiteraard terecht bij onze stagementor, of bij een van de andere collega’s! Omdat FlowFactor met zeer veel verschillende technologieën werkt, heeft elke medewerker een andere </w:t>
-      </w:r>
-      <w:proofErr w:type="spellStart"/>
-      <w:r>
-        <w:rPr>
-          <w:lang w:eastAsia="nl-BE"/>
-        </w:rPr>
-        <w:t>skillset</w:t>
-      </w:r>
-      <w:proofErr w:type="spellEnd"/>
-      <w:r>
-        <w:rPr>
-          <w:lang w:eastAsia="nl-BE"/>
-        </w:rPr>
-        <w:t xml:space="preserve">. Dit </w:t>
-      </w:r>
-      <w:r>
-        <w:rPr>
-          <w:lang w:eastAsia="nl-BE"/>
-        </w:rPr>
-        <w:t>betekent</w:t>
-      </w:r>
-      <w:r>
-        <w:rPr>
-          <w:lang w:eastAsia="nl-BE"/>
-        </w:rPr>
-        <w:t xml:space="preserve"> dat als je met een vraag zit, je deze soms beter stelt aan een collega met meer ervaring en kennis van d</w:t>
-      </w:r>
-      <w:r>
-        <w:rPr>
-          <w:lang w:eastAsia="nl-BE"/>
-        </w:rPr>
-        <w:t xml:space="preserve">ie specifieke </w:t>
-      </w:r>
-      <w:r>
-        <w:rPr>
-          <w:lang w:eastAsia="nl-BE"/>
-        </w:rPr>
-        <w:t>technologie, als aan je stagementor</w:t>
-      </w:r>
-      <w:r>
-        <w:rPr>
-          <w:lang w:eastAsia="nl-BE"/>
-        </w:rPr>
-        <w:t xml:space="preserve">. Op deze manier leer je samenwerken met verschillende collega’s op de job, iets wat ik persoonlijk zeer leerrijk vond. </w:t>
-      </w:r>
-    </w:p>
-    <w:p>
-      <w:pPr>
-        <w:rPr>
-          <w:lang w:eastAsia="nl-BE"/>
-        </w:rPr>
-      </w:pPr>
-    </w:p>
-    <w:p>
-      <w:pPr>
-        <w:rPr>
-          <w:rFonts w:eastAsia="Times New Roman"/>
-          <w:b/>
-          <w:bCs/>
-          <w:color w:val="000000"/>
-          <w:sz w:val="28"/>
-          <w:szCs w:val="28"/>
-          <w:lang w:eastAsia="nl-BE"/>
-        </w:rPr>
-      </w:pPr>
-      <w:r>
-        <w:rPr>
-          <w:lang w:eastAsia="nl-BE"/>
-        </w:rPr>
-        <w:br w:type="page"/>
-      </w:r>
-    </w:p>
-    <w:p>
-      <w:pPr>
-        <w:pStyle w:val="Heading1"/>
-        <w:rPr>
-          <w:lang w:eastAsia="nl-BE"/>
-        </w:rPr>
-      </w:pPr>
-      <w:bookmarkStart w:id="2" w:name="_Toc99443167"/>
-      <w:r>
-        <w:rPr>
-          <w:lang w:eastAsia="nl-BE"/>
-        </w:rPr>
-        <w:lastRenderedPageBreak/>
-        <w:t>Opdrachten</w:t>
-      </w:r>
-      <w:bookmarkEnd w:id="2"/>
-    </w:p>
-    <w:p>
-      <w:pPr>
-        <w:rPr>
-          <w:rFonts w:eastAsia="Times New Roman"/>
-          <w:b/>
-          <w:bCs/>
-          <w:color w:val="000000"/>
-          <w:sz w:val="28"/>
-          <w:szCs w:val="28"/>
-          <w:lang w:eastAsia="nl-BE"/>
-        </w:rPr>
-      </w:pPr>
-      <w:r>
-        <w:rPr>
+          <w:sz w:val="22"/>
+          <w:szCs w:val="24"/>
           <w:lang w:eastAsia="nl-BE"/>
         </w:rPr>
         <w:br w:type="page"/>
@@ -1665,6 +2195,74 @@
       </w:r>
     </w:p>
   </w:footnote>
+  <w:footnote w:id="1">
+    <w:p>
+      <w:pPr>
+        <w:pStyle w:val="FootnoteText"/>
+      </w:pPr>
+      <w:r>
+        <w:rPr>
+          <w:rStyle w:val="FootnoteReference"/>
+        </w:rPr>
+        <w:footnoteRef/>
+      </w:r>
+      <w:r>
+        <w:t xml:space="preserve"> Clusters zijn samengestelde groepen machines, die op een georkestreerde manier samen verschillende containerapplicaties kunnen draaien. Schaalbaarheid is een belangrijk pluspunt bij deze technologie, alsook het automatiseren van </w:t>
+      </w:r>
+      <w:proofErr w:type="spellStart"/>
+      <w:r>
+        <w:t>deployment</w:t>
+      </w:r>
+      <w:proofErr w:type="spellEnd"/>
+      <w:r>
+        <w:t xml:space="preserve"> van applicaties. </w:t>
+      </w:r>
+      <w:proofErr w:type="spellStart"/>
+      <w:r>
+        <w:t>Kubernetes</w:t>
+      </w:r>
+      <w:proofErr w:type="spellEnd"/>
+      <w:r>
+        <w:t xml:space="preserve"> is de open-source software die deze clusters </w:t>
+      </w:r>
+      <w:r>
+        <w:t>managet</w:t>
+      </w:r>
+      <w:r>
+        <w:t>.</w:t>
+      </w:r>
+    </w:p>
+  </w:footnote>
+  <w:footnote w:id="2">
+    <w:p>
+      <w:pPr>
+        <w:pStyle w:val="FootnoteText"/>
+      </w:pPr>
+      <w:r>
+        <w:rPr>
+          <w:rStyle w:val="FootnoteReference"/>
+        </w:rPr>
+        <w:footnoteRef/>
+      </w:r>
+      <w:r>
+        <w:t xml:space="preserve"> Een gemeenschappelijk management</w:t>
+      </w:r>
+      <w:r>
+        <w:t xml:space="preserve">- en </w:t>
+      </w:r>
+      <w:proofErr w:type="spellStart"/>
+      <w:r>
+        <w:t>communicatie</w:t>
+      </w:r>
+      <w:r>
+        <w:t>-kanaal</w:t>
+      </w:r>
+      <w:proofErr w:type="spellEnd"/>
+      <w:r>
+        <w:t>. Via dit kanaal kan men verscheidene clusters en resources aansturen.</w:t>
+      </w:r>
+    </w:p>
+  </w:footnote>
 </w:footnotes>
 </file>
 
@@ -1800,6 +2398,7 @@
     <w:lsdException w:name="HTML Sample" w:semiHidden="1" w:unhideWhenUsed="1"/>
     <w:lsdException w:name="HTML Typewriter" w:semiHidden="1" w:unhideWhenUsed="1"/>
     <w:lsdException w:name="HTML Variable" w:semiHidden="1" w:unhideWhenUsed="1"/>
+    <w:lsdException w:name="Normal Table" w:semiHidden="1" w:unhideWhenUsed="1"/>
     <w:lsdException w:name="annotation subject" w:semiHidden="1" w:unhideWhenUsed="1"/>
     <w:lsdException w:name="No List" w:semiHidden="1" w:unhideWhenUsed="1"/>
     <w:lsdException w:name="Outline List 1" w:semiHidden="1" w:unhideWhenUsed="1"/>
@@ -1842,8 +2441,11 @@
     <w:lsdException w:name="Table Contemporary" w:semiHidden="1" w:unhideWhenUsed="1"/>
     <w:lsdException w:name="Table Elegant" w:semiHidden="1" w:unhideWhenUsed="1"/>
     <w:lsdException w:name="Table Professional" w:semiHidden="1" w:unhideWhenUsed="1"/>
+    <w:lsdException w:name="Table Subtle 1" w:semiHidden="1" w:unhideWhenUsed="1"/>
     <w:lsdException w:name="Table Subtle 2" w:semiHidden="1" w:unhideWhenUsed="1"/>
     <w:lsdException w:name="Table Web 1" w:semiHidden="1" w:unhideWhenUsed="1"/>
+    <w:lsdException w:name="Table Web 2" w:semiHidden="1" w:unhideWhenUsed="1"/>
+    <w:lsdException w:name="Table Web 3" w:semiHidden="1" w:unhideWhenUsed="1"/>
     <w:lsdException w:name="Balloon Text" w:semiHidden="1" w:unhideWhenUsed="1"/>
     <w:lsdException w:name="Table Grid" w:uiPriority="59"/>
     <w:lsdException w:name="Table Theme" w:semiHidden="1" w:unhideWhenUsed="1"/>
@@ -2603,6 +3205,40 @@
     <w:rPr>
       <w:color w:val="0563C1" w:themeColor="hyperlink"/>
       <w:u w:val="single"/>
+    </w:rPr>
+  </w:style>
+  <w:style w:type="paragraph" w:styleId="FootnoteText">
+    <w:name w:val="footnote text"/>
+    <w:basedOn w:val="Normal"/>
+    <w:link w:val="FootnoteTextChar"/>
+    <w:uiPriority w:val="99"/>
+    <w:semiHidden/>
+    <w:unhideWhenUsed/>
+    <w:rsid w:val="003A0F3E"/>
+    <w:rPr>
+      <w:szCs w:val="20"/>
+    </w:rPr>
+  </w:style>
+  <w:style w:type="character" w:customStyle="1" w:styleId="FootnoteTextChar">
+    <w:name w:val="Footnote Text Char"/>
+    <w:basedOn w:val="DefaultParagraphFont"/>
+    <w:link w:val="FootnoteText"/>
+    <w:uiPriority w:val="99"/>
+    <w:semiHidden/>
+    <w:rsid w:val="003A0F3E"/>
+    <w:rPr>
+      <w:lang w:eastAsia="en-US"/>
+    </w:rPr>
+  </w:style>
+  <w:style w:type="character" w:styleId="FootnoteReference">
+    <w:name w:val="footnote reference"/>
+    <w:basedOn w:val="DefaultParagraphFont"/>
+    <w:uiPriority w:val="99"/>
+    <w:semiHidden/>
+    <w:unhideWhenUsed/>
+    <w:rsid w:val="003A0F3E"/>
+    <w:rPr>
+      <w:vertAlign w:val="superscript"/>
     </w:rPr>
   </w:style>
 </w:styles>

</xml_diff>